<commit_message>
Updated for images and footnotes
</commit_message>
<xml_diff>
--- a/Module2_RMD_1.docx
+++ b/Module2_RMD_1.docx
@@ -69,10 +69,231 @@
       <w:r>
         <w:t xml:space="preserve">.</w:t>
       </w:r>
-    </w:p>
-    <w:p>
-      <w:pPr>
-        <w:pStyle w:val="BodyText"/>
+      <w:r>
+        <w:t xml:space="preserve"> </w:t>
+      </w:r>
+      <w:r>
+        <w:t xml:space="preserve">Link to coursera</w:t>
+      </w:r>
+      <w:r>
+        <w:t xml:space="preserve"> </w:t>
+      </w:r>
+      <w:hyperlink r:id="rId23">
+        <w:r>
+          <w:rPr>
+            <w:rStyle w:val="Hyperlink"/>
+          </w:rPr>
+          <w:t xml:space="preserve">COURSERA</w:t>
+        </w:r>
+      </w:hyperlink>
+    </w:p>
+    <w:p>
+      <w:pPr>
+        <w:pStyle w:val="SourceCode"/>
+      </w:pPr>
+      <w:r>
+        <w:rPr>
+          <w:rStyle w:val="VerbatimChar"/>
+        </w:rPr>
+        <w:t xml:space="preserve">mean(seq(1:3))</w:t>
+      </w:r>
+    </w:p>
+    <w:p>
+      <w:pPr>
+        <w:pStyle w:val="FirstParagraph"/>
+      </w:pPr>
+      <w:r>
+        <w:t xml:space="preserve">Here is an example of a non-numbered list:</w:t>
+      </w:r>
+    </w:p>
+    <w:p>
+      <w:pPr>
+        <w:pStyle w:val="Compact"/>
+        <w:numPr>
+          <w:numId w:val="1001"/>
+          <w:ilvl w:val="0"/>
+        </w:numPr>
+      </w:pPr>
+      <w:r>
+        <w:t xml:space="preserve">Breakfast</w:t>
+      </w:r>
+    </w:p>
+    <w:p>
+      <w:pPr>
+        <w:pStyle w:val="Compact"/>
+        <w:numPr>
+          <w:numId w:val="1002"/>
+          <w:ilvl w:val="1"/>
+        </w:numPr>
+      </w:pPr>
+      <w:r>
+        <w:t xml:space="preserve">food</w:t>
+      </w:r>
+    </w:p>
+    <w:p>
+      <w:pPr>
+        <w:pStyle w:val="Compact"/>
+        <w:numPr>
+          <w:numId w:val="1003"/>
+          <w:ilvl w:val="2"/>
+        </w:numPr>
+      </w:pPr>
+      <w:r>
+        <w:t xml:space="preserve">eggs</w:t>
+      </w:r>
+    </w:p>
+    <w:p>
+      <w:pPr>
+        <w:pStyle w:val="Compact"/>
+        <w:numPr>
+          <w:numId w:val="1003"/>
+          <w:ilvl w:val="2"/>
+        </w:numPr>
+      </w:pPr>
+      <w:r>
+        <w:t xml:space="preserve">toast</w:t>
+      </w:r>
+    </w:p>
+    <w:p>
+      <w:pPr>
+        <w:pStyle w:val="Compact"/>
+        <w:numPr>
+          <w:numId w:val="1003"/>
+          <w:ilvl w:val="2"/>
+        </w:numPr>
+      </w:pPr>
+      <w:r>
+        <w:t xml:space="preserve">bacon</w:t>
+      </w:r>
+    </w:p>
+    <w:p>
+      <w:pPr>
+        <w:pStyle w:val="Compact"/>
+        <w:numPr>
+          <w:numId w:val="1002"/>
+          <w:ilvl w:val="1"/>
+        </w:numPr>
+      </w:pPr>
+      <w:r>
+        <w:t xml:space="preserve">drink</w:t>
+      </w:r>
+    </w:p>
+    <w:p>
+      <w:pPr>
+        <w:pStyle w:val="Compact"/>
+        <w:numPr>
+          <w:numId w:val="1004"/>
+          <w:ilvl w:val="2"/>
+        </w:numPr>
+      </w:pPr>
+      <w:r>
+        <w:t xml:space="preserve">apple juice</w:t>
+      </w:r>
+    </w:p>
+    <w:p>
+      <w:pPr>
+        <w:pStyle w:val="Compact"/>
+        <w:numPr>
+          <w:numId w:val="1001"/>
+          <w:ilvl w:val="0"/>
+        </w:numPr>
+      </w:pPr>
+      <w:r>
+        <w:t xml:space="preserve">Lunch</w:t>
+      </w:r>
+    </w:p>
+    <w:p>
+      <w:pPr>
+        <w:pStyle w:val="Compact"/>
+        <w:numPr>
+          <w:numId w:val="1005"/>
+          <w:ilvl w:val="1"/>
+        </w:numPr>
+      </w:pPr>
+      <w:r>
+        <w:t xml:space="preserve">taco</w:t>
+      </w:r>
+    </w:p>
+    <w:p>
+      <w:pPr>
+        <w:pStyle w:val="Compact"/>
+        <w:numPr>
+          <w:numId w:val="1001"/>
+          <w:ilvl w:val="0"/>
+        </w:numPr>
+      </w:pPr>
+      <w:r>
+        <w:t xml:space="preserve">Dinner</w:t>
+      </w:r>
+    </w:p>
+    <w:p>
+      <w:pPr>
+        <w:pStyle w:val="Compact"/>
+        <w:numPr>
+          <w:numId w:val="1006"/>
+          <w:ilvl w:val="1"/>
+        </w:numPr>
+      </w:pPr>
+      <w:r>
+        <w:t xml:space="preserve">baked chicken</w:t>
+      </w:r>
+    </w:p>
+    <w:p>
+      <w:pPr>
+        <w:pStyle w:val="Compact"/>
+        <w:numPr>
+          <w:numId w:val="1006"/>
+          <w:ilvl w:val="1"/>
+        </w:numPr>
+      </w:pPr>
+      <w:r>
+        <w:t xml:space="preserve">broccoli</w:t>
+      </w:r>
+    </w:p>
+    <w:p>
+      <w:pPr>
+        <w:pStyle w:val="Compact"/>
+        <w:numPr>
+          <w:numId w:val="1006"/>
+          <w:ilvl w:val="1"/>
+        </w:numPr>
+      </w:pPr>
+      <w:r>
+        <w:t xml:space="preserve">rice</w:t>
+      </w:r>
+    </w:p>
+    <w:p>
+      <w:pPr>
+        <w:pStyle w:val="FirstParagraph"/>
+      </w:pPr>
+      <w:r>
+        <w:t xml:space="preserve">Here is an example of code in a blockquote:</w:t>
+      </w:r>
+    </w:p>
+    <w:p>
+      <w:pPr>
+        <w:pStyle w:val="SourceCode"/>
+        <w:pStyle w:val="BlockText"/>
+      </w:pPr>
+      <w:r>
+        <w:rPr>
+          <w:rStyle w:val="VerbatimChar"/>
+        </w:rPr>
+        <w:t xml:space="preserve">2+2</w:t>
+      </w:r>
+      <w:r>
+        <w:br w:type="textWrapping"/>
+      </w:r>
+      <w:r>
+        <w:rPr>
+          <w:rStyle w:val="VerbatimChar"/>
+        </w:rPr>
+        <w:t xml:space="preserve">mean(c(1,2,3,4,5))</w:t>
+      </w:r>
+    </w:p>
+    <w:p>
+      <w:pPr>
+        <w:pStyle w:val="FirstParagraph"/>
       </w:pPr>
       <w:r>
         <w:t xml:space="preserve">When you click the</w:t>
@@ -179,8 +400,8 @@
       <w:pPr>
         <w:pStyle w:val="Heading2"/>
       </w:pPr>
-      <w:bookmarkStart w:id="23" w:name="including-plots"/>
-      <w:bookmarkEnd w:id="23"/>
+      <w:bookmarkStart w:id="24" w:name="including-plots"/>
+      <w:bookmarkEnd w:id="24"/>
       <w:r>
         <w:t xml:space="preserve">Including Plots</w:t>
       </w:r>
@@ -213,7 +434,7 @@
                     </pic:cNvPicPr>
                   </pic:nvPicPr>
                   <pic:blipFill>
-                    <a:blip r:embed="rId24"/>
+                    <a:blip r:embed="rId25"/>
                     <a:stretch>
                       <a:fillRect/>
                     </a:stretch>
@@ -242,25 +463,694 @@
     </w:p>
     <w:p>
       <w:pPr>
+        <w:pStyle w:val="SourceCode"/>
+      </w:pPr>
+      <w:r>
+        <w:rPr>
+          <w:rStyle w:val="KeywordTok"/>
+        </w:rPr>
+        <w:t xml:space="preserve">plot</w:t>
+      </w:r>
+      <w:r>
+        <w:rPr>
+          <w:rStyle w:val="NormalTok"/>
+        </w:rPr>
+        <w:t xml:space="preserve">(pressure)</w:t>
+      </w:r>
+    </w:p>
+    <w:p>
+      <w:pPr>
+        <w:pStyle w:val="FirstParagraph"/>
+      </w:pPr>
+      <w:r>
+        <w:drawing>
+          <wp:inline>
+            <wp:extent cx="4620126" cy="4620126"/>
+            <wp:effectExtent b="0" l="0" r="0" t="0"/>
+            <wp:docPr descr="" title="" id="1" name="Picture"/>
+            <a:graphic>
+              <a:graphicData uri="http://schemas.openxmlformats.org/drawingml/2006/picture">
+                <pic:pic>
+                  <pic:nvPicPr>
+                    <pic:cNvPr descr="Module2_RMD_1_files/figure-docx/pressure2-1.png" id="0" name="Picture"/>
+                    <pic:cNvPicPr>
+                      <a:picLocks noChangeArrowheads="1" noChangeAspect="1"/>
+                    </pic:cNvPicPr>
+                  </pic:nvPicPr>
+                  <pic:blipFill>
+                    <a:blip r:embed="rId26"/>
+                    <a:stretch>
+                      <a:fillRect/>
+                    </a:stretch>
+                  </pic:blipFill>
+                  <pic:spPr bwMode="auto">
+                    <a:xfrm>
+                      <a:off x="0" y="0"/>
+                      <a:ext cx="4620126" cy="4620126"/>
+                    </a:xfrm>
+                    <a:prstGeom prst="rect">
+                      <a:avLst/>
+                    </a:prstGeom>
+                    <a:noFill/>
+                    <a:ln w="9525">
+                      <a:noFill/>
+                      <a:headEnd/>
+                      <a:tailEnd/>
+                    </a:ln>
+                  </pic:spPr>
+                </pic:pic>
+              </a:graphicData>
+            </a:graphic>
+          </wp:inline>
+        </w:drawing>
+      </w:r>
+      <w:r>
+        <w:t xml:space="preserve"> </w:t>
+      </w:r>
+      <w:r>
+        <w:t xml:space="preserve">Note that the</w:t>
+      </w:r>
+      <w:r>
+        <w:t xml:space="preserve"> </w:t>
+      </w:r>
+      <w:r>
+        <w:rPr>
+          <w:rStyle w:val="VerbatimChar"/>
+        </w:rPr>
+        <w:t xml:space="preserve">echo = FALSE</w:t>
+      </w:r>
+      <w:r>
+        <w:t xml:space="preserve"> </w:t>
+      </w:r>
+      <w:r>
+        <w:t xml:space="preserve">parameter was added to the code chunk to prevent printing of the R code that generated the plot.</w:t>
+      </w:r>
+    </w:p>
+    <w:p>
+      <w:pPr>
+        <w:pStyle w:val="Heading2"/>
+      </w:pPr>
+      <w:bookmarkStart w:id="27" w:name="insert-table"/>
+      <w:bookmarkEnd w:id="27"/>
+      <w:r>
+        <w:t xml:space="preserve">Insert table</w:t>
+      </w:r>
+    </w:p>
+    <w:p>
+      <w:pPr>
+        <w:pStyle w:val="SourceCode"/>
+      </w:pPr>
+      <w:r>
+        <w:rPr>
+          <w:rStyle w:val="NormalTok"/>
+        </w:rPr>
+        <w:t xml:space="preserve">knitr</w:t>
+      </w:r>
+      <w:r>
+        <w:rPr>
+          <w:rStyle w:val="OperatorTok"/>
+        </w:rPr>
+        <w:t xml:space="preserve">::</w:t>
+      </w:r>
+      <w:r>
+        <w:rPr>
+          <w:rStyle w:val="KeywordTok"/>
+        </w:rPr>
+        <w:t xml:space="preserve">kable</w:t>
+      </w:r>
+      <w:r>
+        <w:rPr>
+          <w:rStyle w:val="NormalTok"/>
+        </w:rPr>
+        <w:t xml:space="preserve">(</w:t>
+      </w:r>
+      <w:r>
+        <w:rPr>
+          <w:rStyle w:val="KeywordTok"/>
+        </w:rPr>
+        <w:t xml:space="preserve">head</w:t>
+      </w:r>
+      <w:r>
+        <w:rPr>
+          <w:rStyle w:val="NormalTok"/>
+        </w:rPr>
+        <w:t xml:space="preserve">(cars), </w:t>
+      </w:r>
+      <w:r>
+        <w:rPr>
+          <w:rStyle w:val="DataTypeTok"/>
+        </w:rPr>
+        <w:t xml:space="preserve">caption =</w:t>
+      </w:r>
+      <w:r>
+        <w:rPr>
+          <w:rStyle w:val="NormalTok"/>
+        </w:rPr>
+        <w:t xml:space="preserve"> </w:t>
+      </w:r>
+      <w:r>
+        <w:rPr>
+          <w:rStyle w:val="StringTok"/>
+        </w:rPr>
+        <w:t xml:space="preserve">"Cars"</w:t>
+      </w:r>
+      <w:r>
+        <w:rPr>
+          <w:rStyle w:val="NormalTok"/>
+        </w:rPr>
+        <w:t xml:space="preserve">)</w:t>
+      </w:r>
+    </w:p>
+    <w:p>
+      <w:pPr>
+        <w:pStyle w:val="TableCaption"/>
+      </w:pPr>
+      <w:r>
+        <w:t xml:space="preserve">Cars</w:t>
+      </w:r>
+    </w:p>
+    <w:tbl>
+      <w:tblPr>
+        <w:tblStyle w:val="TableNormal"/>
+        <w:tblW w:type="pct" w:w="0.0"/>
+        <w:tblLook w:firstRow="1"/>
+        <w:tblCaption w:val="Cars"/>
+      </w:tblPr>
+      <w:tblGrid/>
+      <w:tr>
+        <w:trPr>
+          <w:cnfStyle w:firstRow="1"/>
+        </w:trPr>
+        <w:tc>
+          <w:tcPr>
+            <w:tcBorders>
+              <w:bottom w:val="single"/>
+            </w:tcBorders>
+            <w:vAlign w:val="bottom"/>
+          </w:tcPr>
+          <w:p>
+            <w:pPr>
+              <w:pStyle w:val="Compact"/>
+              <w:jc w:val="right"/>
+            </w:pPr>
+            <w:r>
+              <w:t xml:space="preserve">speed</w:t>
+            </w:r>
+          </w:p>
+        </w:tc>
+        <w:tc>
+          <w:tcPr>
+            <w:tcBorders>
+              <w:bottom w:val="single"/>
+            </w:tcBorders>
+            <w:vAlign w:val="bottom"/>
+          </w:tcPr>
+          <w:p>
+            <w:pPr>
+              <w:pStyle w:val="Compact"/>
+              <w:jc w:val="right"/>
+            </w:pPr>
+            <w:r>
+              <w:t xml:space="preserve">dist</w:t>
+            </w:r>
+          </w:p>
+        </w:tc>
+      </w:tr>
+      <w:tr>
+        <w:tc>
+          <w:p>
+            <w:pPr>
+              <w:pStyle w:val="Compact"/>
+              <w:jc w:val="right"/>
+            </w:pPr>
+            <w:r>
+              <w:t xml:space="preserve">4</w:t>
+            </w:r>
+          </w:p>
+        </w:tc>
+        <w:tc>
+          <w:p>
+            <w:pPr>
+              <w:pStyle w:val="Compact"/>
+              <w:jc w:val="right"/>
+            </w:pPr>
+            <w:r>
+              <w:t xml:space="preserve">2</w:t>
+            </w:r>
+          </w:p>
+        </w:tc>
+      </w:tr>
+      <w:tr>
+        <w:tc>
+          <w:p>
+            <w:pPr>
+              <w:pStyle w:val="Compact"/>
+              <w:jc w:val="right"/>
+            </w:pPr>
+            <w:r>
+              <w:t xml:space="preserve">4</w:t>
+            </w:r>
+          </w:p>
+        </w:tc>
+        <w:tc>
+          <w:p>
+            <w:pPr>
+              <w:pStyle w:val="Compact"/>
+              <w:jc w:val="right"/>
+            </w:pPr>
+            <w:r>
+              <w:t xml:space="preserve">10</w:t>
+            </w:r>
+          </w:p>
+        </w:tc>
+      </w:tr>
+      <w:tr>
+        <w:tc>
+          <w:p>
+            <w:pPr>
+              <w:pStyle w:val="Compact"/>
+              <w:jc w:val="right"/>
+            </w:pPr>
+            <w:r>
+              <w:t xml:space="preserve">7</w:t>
+            </w:r>
+          </w:p>
+        </w:tc>
+        <w:tc>
+          <w:p>
+            <w:pPr>
+              <w:pStyle w:val="Compact"/>
+              <w:jc w:val="right"/>
+            </w:pPr>
+            <w:r>
+              <w:t xml:space="preserve">4</w:t>
+            </w:r>
+          </w:p>
+        </w:tc>
+      </w:tr>
+      <w:tr>
+        <w:tc>
+          <w:p>
+            <w:pPr>
+              <w:pStyle w:val="Compact"/>
+              <w:jc w:val="right"/>
+            </w:pPr>
+            <w:r>
+              <w:t xml:space="preserve">7</w:t>
+            </w:r>
+          </w:p>
+        </w:tc>
+        <w:tc>
+          <w:p>
+            <w:pPr>
+              <w:pStyle w:val="Compact"/>
+              <w:jc w:val="right"/>
+            </w:pPr>
+            <w:r>
+              <w:t xml:space="preserve">22</w:t>
+            </w:r>
+          </w:p>
+        </w:tc>
+      </w:tr>
+      <w:tr>
+        <w:tc>
+          <w:p>
+            <w:pPr>
+              <w:pStyle w:val="Compact"/>
+              <w:jc w:val="right"/>
+            </w:pPr>
+            <w:r>
+              <w:t xml:space="preserve">8</w:t>
+            </w:r>
+          </w:p>
+        </w:tc>
+        <w:tc>
+          <w:p>
+            <w:pPr>
+              <w:pStyle w:val="Compact"/>
+              <w:jc w:val="right"/>
+            </w:pPr>
+            <w:r>
+              <w:t xml:space="preserve">16</w:t>
+            </w:r>
+          </w:p>
+        </w:tc>
+      </w:tr>
+      <w:tr>
+        <w:tc>
+          <w:p>
+            <w:pPr>
+              <w:pStyle w:val="Compact"/>
+              <w:jc w:val="right"/>
+            </w:pPr>
+            <w:r>
+              <w:t xml:space="preserve">9</w:t>
+            </w:r>
+          </w:p>
+        </w:tc>
+        <w:tc>
+          <w:p>
+            <w:pPr>
+              <w:pStyle w:val="Compact"/>
+              <w:jc w:val="right"/>
+            </w:pPr>
+            <w:r>
+              <w:t xml:space="preserve">10</w:t>
+            </w:r>
+          </w:p>
+        </w:tc>
+      </w:tr>
+    </w:tbl>
+    <w:p>
+      <w:pPr>
+        <w:pStyle w:val="Heading2"/>
+      </w:pPr>
+      <w:bookmarkStart w:id="28" w:name="insert-equations"/>
+      <w:bookmarkEnd w:id="28"/>
+      <w:r>
+        <w:t xml:space="preserve">Insert equations</w:t>
+      </w:r>
+    </w:p>
+    <w:p>
+      <w:pPr>
+        <w:pStyle w:val="FirstParagraph"/>
+      </w:pPr>
+      <m:oMathPara>
+        <m:oMathParaPr>
+          <m:jc m:val="center"/>
+        </m:oMathParaPr>
+        <m:oMath>
+          <m:r>
+            <m:t>Y</m:t>
+          </m:r>
+          <m:r>
+            <m:t>=</m:t>
+          </m:r>
+          <m:sSub>
+            <m:e>
+              <m:r>
+                <m:t>β</m:t>
+              </m:r>
+            </m:e>
+            <m:sub>
+              <m:r>
+                <m:t>0</m:t>
+              </m:r>
+            </m:sub>
+          </m:sSub>
+          <m:r>
+            <m:t>+</m:t>
+          </m:r>
+          <m:sSub>
+            <m:e>
+              <m:r>
+                <m:t>β</m:t>
+              </m:r>
+            </m:e>
+            <m:sub>
+              <m:r>
+                <m:t>1</m:t>
+              </m:r>
+            </m:sub>
+          </m:sSub>
+          <m:r>
+            <m:t>x</m:t>
+          </m:r>
+        </m:oMath>
+      </m:oMathPara>
+    </w:p>
+    <w:p>
+      <w:pPr>
+        <w:pStyle w:val="FirstParagraph"/>
+      </w:pPr>
+      <w:r>
+        <w:t xml:space="preserve">## Insert images</w:t>
+      </w:r>
+    </w:p>
+    <w:p>
+      <w:pPr>
         <w:pStyle w:val="BodyText"/>
       </w:pPr>
       <w:r>
-        <w:t xml:space="preserve">Note that the</w:t>
+        <w:t xml:space="preserve">Here is an image inserted</w:t>
+      </w:r>
+    </w:p>
+    <w:p>
+      <w:pPr>
+        <w:pStyle w:val="FigureWithCaption"/>
+      </w:pPr>
+      <w:r>
+        <w:drawing>
+          <wp:inline>
+            <wp:extent cx="1776138" cy="1733051"/>
+            <wp:effectExtent b="0" l="0" r="0" t="0"/>
+            <wp:docPr descr="sunstar" title="" id="1" name="Picture"/>
+            <a:graphic>
+              <a:graphicData uri="http://schemas.openxmlformats.org/drawingml/2006/picture">
+                <pic:pic>
+                  <pic:nvPicPr>
+                    <pic:cNvPr descr="sunstar.png" id="0" name="Picture"/>
+                    <pic:cNvPicPr>
+                      <a:picLocks noChangeArrowheads="1" noChangeAspect="1"/>
+                    </pic:cNvPicPr>
+                  </pic:nvPicPr>
+                  <pic:blipFill>
+                    <a:blip r:embed="rId29"/>
+                    <a:stretch>
+                      <a:fillRect/>
+                    </a:stretch>
+                  </pic:blipFill>
+                  <pic:spPr bwMode="auto">
+                    <a:xfrm>
+                      <a:off x="0" y="0"/>
+                      <a:ext cx="1776138" cy="1733051"/>
+                    </a:xfrm>
+                    <a:prstGeom prst="rect">
+                      <a:avLst/>
+                    </a:prstGeom>
+                    <a:noFill/>
+                    <a:ln w="9525">
+                      <a:noFill/>
+                      <a:headEnd/>
+                      <a:tailEnd/>
+                    </a:ln>
+                  </pic:spPr>
+                </pic:pic>
+              </a:graphicData>
+            </a:graphic>
+          </wp:inline>
+        </w:drawing>
+      </w:r>
+    </w:p>
+    <w:p>
+      <w:pPr>
+        <w:pStyle w:val="ImageCaption"/>
+      </w:pPr>
+      <w:r>
+        <w:t xml:space="preserve">sunstar</w:t>
+      </w:r>
+    </w:p>
+    <w:p>
+      <w:pPr>
+        <w:pStyle w:val="BodyText"/>
+      </w:pPr>
+      <w:r>
+        <w:t xml:space="preserve">Here is R logo</w:t>
       </w:r>
       <w:r>
         <w:t xml:space="preserve"> </w:t>
       </w:r>
       <w:r>
-        <w:rPr>
-          <w:rStyle w:val="VerbatimChar"/>
-        </w:rPr>
-        <w:t xml:space="preserve">echo = FALSE</w:t>
+        <w:t xml:space="preserve">R Logo</w:t>
+      </w:r>
+    </w:p>
+    <w:p>
+      <w:pPr>
+        <w:pStyle w:val="Heading2"/>
+      </w:pPr>
+      <w:bookmarkStart w:id="31" w:name="insert-gif"/>
+      <w:bookmarkEnd w:id="31"/>
+      <w:r>
+        <w:t xml:space="preserve">Insert GIF</w:t>
+      </w:r>
+    </w:p>
+    <w:p>
+      <w:pPr>
+        <w:pStyle w:val="FigureWithCaption"/>
+      </w:pPr>
+      <w:r>
+        <w:drawing>
+          <wp:inline>
+            <wp:extent cx="3810000" cy="3810000"/>
+            <wp:effectExtent b="0" l="0" r="0" t="0"/>
+            <wp:docPr descr="Sunstar_GIF" title="" id="1" name="Picture"/>
+            <a:graphic>
+              <a:graphicData uri="http://schemas.openxmlformats.org/drawingml/2006/picture">
+                <pic:pic>
+                  <pic:nvPicPr>
+                    <pic:cNvPr descr="sunstar.gif" id="0" name="Picture"/>
+                    <pic:cNvPicPr>
+                      <a:picLocks noChangeArrowheads="1" noChangeAspect="1"/>
+                    </pic:cNvPicPr>
+                  </pic:nvPicPr>
+                  <pic:blipFill>
+                    <a:blip r:embed="rId32"/>
+                    <a:stretch>
+                      <a:fillRect/>
+                    </a:stretch>
+                  </pic:blipFill>
+                  <pic:spPr bwMode="auto">
+                    <a:xfrm>
+                      <a:off x="0" y="0"/>
+                      <a:ext cx="3810000" cy="3810000"/>
+                    </a:xfrm>
+                    <a:prstGeom prst="rect">
+                      <a:avLst/>
+                    </a:prstGeom>
+                    <a:noFill/>
+                    <a:ln w="9525">
+                      <a:noFill/>
+                      <a:headEnd/>
+                      <a:tailEnd/>
+                    </a:ln>
+                  </pic:spPr>
+                </pic:pic>
+              </a:graphicData>
+            </a:graphic>
+          </wp:inline>
+        </w:drawing>
+      </w:r>
+    </w:p>
+    <w:p>
+      <w:pPr>
+        <w:pStyle w:val="ImageCaption"/>
+      </w:pPr>
+      <w:r>
+        <w:t xml:space="preserve">Sunstar_GIF</w:t>
+      </w:r>
+    </w:p>
+    <w:p>
+      <w:pPr>
+        <w:pStyle w:val="Heading2"/>
+      </w:pPr>
+      <w:bookmarkStart w:id="33" w:name="insert-video"/>
+      <w:bookmarkEnd w:id="33"/>
+      <w:r>
+        <w:t xml:space="preserve">Insert video</w:t>
+      </w:r>
+    </w:p>
+    <w:p>
+      <w:pPr>
+        <w:pStyle w:val="FigureWithCaption"/>
+      </w:pPr>
+      <w:r>
+        <w:drawing>
+          <wp:inline>
+            <wp:extent cx="3810000" cy="2540000"/>
+            <wp:effectExtent b="0" l="0" r="0" t="0"/>
+            <wp:docPr descr="Sunstar_video" title="" id="1" name="Picture"/>
+            <a:graphic>
+              <a:graphicData uri="http://schemas.openxmlformats.org/drawingml/2006/picture">
+                <pic:pic>
+                  <pic:nvPicPr>
+                    <pic:cNvPr descr="sunstar.mp4" id="0" name="Picture"/>
+                    <pic:cNvPicPr>
+                      <a:picLocks noChangeArrowheads="1" noChangeAspect="1"/>
+                    </pic:cNvPicPr>
+                  </pic:nvPicPr>
+                  <pic:blipFill>
+                    <a:blip r:embed="rId34"/>
+                    <a:stretch>
+                      <a:fillRect/>
+                    </a:stretch>
+                  </pic:blipFill>
+                  <pic:spPr bwMode="auto">
+                    <a:xfrm>
+                      <a:off x="0" y="0"/>
+                      <a:ext cx="3810000" cy="2540000"/>
+                    </a:xfrm>
+                    <a:prstGeom prst="rect">
+                      <a:avLst/>
+                    </a:prstGeom>
+                    <a:noFill/>
+                    <a:ln w="9525">
+                      <a:noFill/>
+                      <a:headEnd/>
+                      <a:tailEnd/>
+                    </a:ln>
+                  </pic:spPr>
+                </pic:pic>
+              </a:graphicData>
+            </a:graphic>
+          </wp:inline>
+        </w:drawing>
+      </w:r>
+    </w:p>
+    <w:p>
+      <w:pPr>
+        <w:pStyle w:val="ImageCaption"/>
+      </w:pPr>
+      <w:r>
+        <w:t xml:space="preserve">Sunstar_video</w:t>
+      </w:r>
+    </w:p>
+    <w:p>
+      <w:pPr>
+        <w:pStyle w:val="Heading2"/>
+      </w:pPr>
+      <w:bookmarkStart w:id="35" w:name="insert-text-with-some-footnotes"/>
+      <w:bookmarkEnd w:id="35"/>
+      <w:r>
+        <w:t xml:space="preserve">Insert text with some footnotes</w:t>
+      </w:r>
+    </w:p>
+    <w:p>
+      <w:pPr>
+        <w:pStyle w:val="FirstParagraph"/>
+      </w:pPr>
+      <w:r>
+        <w:t xml:space="preserve">Here is a footnote reference</w:t>
       </w:r>
       <w:r>
         <w:t xml:space="preserve"> </w:t>
       </w:r>
       <w:r>
-        <w:t xml:space="preserve">parameter was added to the code chunk to prevent printing of the R code that generated the plot.</w:t>
+        <w:rPr>
+          <w:rStyle w:val="FootnoteReference"/>
+        </w:rPr>
+        <w:footnoteReference w:id="36"/>
+      </w:r>
+      <w:r>
+        <w:t xml:space="preserve"> </w:t>
+      </w:r>
+      <w:r>
+        <w:t xml:space="preserve">and another</w:t>
+      </w:r>
+      <w:r>
+        <w:t xml:space="preserve"> </w:t>
+      </w:r>
+      <w:r>
+        <w:rPr>
+          <w:rStyle w:val="FootnoteReference"/>
+        </w:rPr>
+        <w:footnoteReference w:id="37"/>
+      </w:r>
+    </w:p>
+    <w:p>
+      <w:pPr>
+        <w:pStyle w:val="BodyText"/>
+      </w:pPr>
+      <w:r>
+        <w:t xml:space="preserve">Here is an inline footnote</w:t>
+      </w:r>
+      <w:r>
+        <w:t xml:space="preserve"> </w:t>
+      </w:r>
+      <w:r>
+        <w:rPr>
+          <w:rStyle w:val="FootnoteReference"/>
+        </w:rPr>
+        <w:footnoteReference w:id="38"/>
       </w:r>
     </w:p>
     <w:sectPr/>
@@ -281,6 +1171,63 @@
     <w:p>
       <w:r>
         <w:separator/>
+      </w:r>
+    </w:p>
+  </w:footnote>
+  <w:footnote w:id="36">
+    <w:p>
+      <w:pPr>
+        <w:pStyle w:val="FootnoteText"/>
+      </w:pPr>
+      <w:r>
+        <w:rPr>
+          <w:rStyle w:val="FootnoteReference"/>
+        </w:rPr>
+        <w:footnoteRef/>
+      </w:r>
+      <w:r>
+        <w:t xml:space="preserve"> </w:t>
+      </w:r>
+      <w:r>
+        <w:t xml:space="preserve">Here is the footnote.</w:t>
+      </w:r>
+    </w:p>
+  </w:footnote>
+  <w:footnote w:id="37">
+    <w:p>
+      <w:pPr>
+        <w:pStyle w:val="FootnoteText"/>
+      </w:pPr>
+      <w:r>
+        <w:rPr>
+          <w:rStyle w:val="FootnoteReference"/>
+        </w:rPr>
+        <w:footnoteRef/>
+      </w:r>
+      <w:r>
+        <w:t xml:space="preserve"> </w:t>
+      </w:r>
+      <w:r>
+        <w:t xml:space="preserve">Here’s one with multiple blocks</w:t>
+      </w:r>
+    </w:p>
+  </w:footnote>
+  <w:footnote w:id="38">
+    <w:p>
+      <w:pPr>
+        <w:pStyle w:val="FootnoteText"/>
+      </w:pPr>
+      <w:r>
+        <w:rPr>
+          <w:rStyle w:val="FootnoteReference"/>
+        </w:rPr>
+        <w:footnoteRef/>
+      </w:r>
+      <w:r>
+        <w:t xml:space="preserve"> </w:t>
+      </w:r>
+      <w:r>
+        <w:t xml:space="preserve">Inlines notes are easier to write, since you don’t have to pick an identifier and move down to type the note.</w:t>
       </w:r>
     </w:p>
   </w:footnote>
@@ -371,7 +1318,7 @@
     </w:lvl>
   </w:abstractNum>
   <w:abstractNum w:abstractNumId="990">
-    <w:nsid w:val="a8c35ce8"/>
+    <w:nsid w:val="aaedc313"/>
     <w:multiLevelType w:val="multilevel"/>
     <w:lvl w:ilvl="0">
       <w:numFmt w:val="bullet"/>
@@ -442,6 +1389,87 @@
     <w:lvl w:ilvl="6">
       <w:numFmt w:val="bullet"/>
       <w:lvlText w:val=" "/>
+      <w:lvlJc w:val="left"/>
+      <w:pPr>
+        <w:tabs>
+          <w:tab w:val="num" w:pos="4320"/>
+        </w:tabs>
+        <w:ind w:left="4800" w:hanging="480"/>
+      </w:pPr>
+    </w:lvl>
+  </w:abstractNum>
+  <w:abstractNum w:abstractNumId="991">
+    <w:nsid w:val="3370f117"/>
+    <w:multiLevelType w:val="multilevel"/>
+    <w:lvl w:ilvl="0">
+      <w:numFmt w:val="bullet"/>
+      <w:lvlText w:val="•"/>
+      <w:lvlJc w:val="left"/>
+      <w:pPr>
+        <w:tabs>
+          <w:tab w:val="num" w:pos="0"/>
+        </w:tabs>
+        <w:ind w:left="480" w:hanging="480"/>
+      </w:pPr>
+    </w:lvl>
+    <w:lvl w:ilvl="1">
+      <w:numFmt w:val="bullet"/>
+      <w:lvlText w:val="–"/>
+      <w:lvlJc w:val="left"/>
+      <w:pPr>
+        <w:tabs>
+          <w:tab w:val="num" w:pos="720"/>
+        </w:tabs>
+        <w:ind w:left="1200" w:hanging="480"/>
+      </w:pPr>
+    </w:lvl>
+    <w:lvl w:ilvl="2">
+      <w:numFmt w:val="bullet"/>
+      <w:lvlText w:val="•"/>
+      <w:lvlJc w:val="left"/>
+      <w:pPr>
+        <w:tabs>
+          <w:tab w:val="num" w:pos="1440"/>
+        </w:tabs>
+        <w:ind w:left="1920" w:hanging="480"/>
+      </w:pPr>
+    </w:lvl>
+    <w:lvl w:ilvl="3">
+      <w:numFmt w:val="bullet"/>
+      <w:lvlText w:val="–"/>
+      <w:lvlJc w:val="left"/>
+      <w:pPr>
+        <w:tabs>
+          <w:tab w:val="num" w:pos="2160"/>
+        </w:tabs>
+        <w:ind w:left="2640" w:hanging="480"/>
+      </w:pPr>
+    </w:lvl>
+    <w:lvl w:ilvl="4">
+      <w:numFmt w:val="bullet"/>
+      <w:lvlText w:val="•"/>
+      <w:lvlJc w:val="left"/>
+      <w:pPr>
+        <w:tabs>
+          <w:tab w:val="num" w:pos="2880"/>
+        </w:tabs>
+        <w:ind w:left="3360" w:hanging="480"/>
+      </w:pPr>
+    </w:lvl>
+    <w:lvl w:ilvl="5">
+      <w:numFmt w:val="bullet"/>
+      <w:lvlText w:val="–"/>
+      <w:lvlJc w:val="left"/>
+      <w:pPr>
+        <w:tabs>
+          <w:tab w:val="num" w:pos="3600"/>
+        </w:tabs>
+        <w:ind w:left="4080" w:hanging="480"/>
+      </w:pPr>
+    </w:lvl>
+    <w:lvl w:ilvl="6">
+      <w:numFmt w:val="bullet"/>
+      <w:lvlText w:val="•"/>
       <w:lvlJc w:val="left"/>
       <w:pPr>
         <w:tabs>
@@ -456,6 +1484,24 @@
   </w:num>
   <w:num w:numId="1000">
     <w:abstractNumId w:val="990"/>
+  </w:num>
+  <w:num w:numId="1001">
+    <w:abstractNumId w:val="991"/>
+  </w:num>
+  <w:num w:numId="1002">
+    <w:abstractNumId w:val="991"/>
+  </w:num>
+  <w:num w:numId="1003">
+    <w:abstractNumId w:val="991"/>
+  </w:num>
+  <w:num w:numId="1004">
+    <w:abstractNumId w:val="991"/>
+  </w:num>
+  <w:num w:numId="1005">
+    <w:abstractNumId w:val="991"/>
+  </w:num>
+  <w:num w:numId="1006">
+    <w:abstractNumId w:val="991"/>
   </w:num>
 </w:numbering>
 </file>

</xml_diff>